<commit_message>
Update Team Meeting 5 debate topics to focus on Job Analysis
Co-Authored-By: Claude Opus 4.6 <noreply@anthropic.com>
</commit_message>
<xml_diff>
--- a/Team-Meeting-5.docx
+++ b/Team-Meeting-5.docx
@@ -509,7 +509,7 @@
         <w:t xml:space="preserve"> </w:t>
       </w:r>
       <w:r>
-        <w:t xml:space="preserve">activity on Workforce, Jobs, and Job Analysis topics. You will be paired with a partner and take turns persuading each other from either the employee or employer perspective. Every person speaks, and roles swap each round.</w:t>
+        <w:t xml:space="preserve">activity on Job Analysis topics. You will be paired with a partner and take turns persuading each other from either the employee or employer perspective. Every person speaks, and roles swap each round.</w:t>
       </w:r>
     </w:p>
     <w:p>
@@ -960,6 +960,248 @@
               <w:pStyle w:val="Compact"/>
             </w:pPr>
             <w:r>
+              <w:t xml:space="preserve">Should companies use AI tools (e.g., ChatGPT) to write job descriptions and conduct job analysis?</w:t>
+            </w:r>
+          </w:p>
+        </w:tc>
+        <w:tc>
+          <w:tcPr/>
+          <w:p>
+            <w:pPr>
+              <w:pStyle w:val="Compact"/>
+            </w:pPr>
+            <w:r>
+              <w:t xml:space="preserve">AI-generated descriptions may miss nuances of actual work and reduce employee input in defining their roles</w:t>
+            </w:r>
+          </w:p>
+        </w:tc>
+        <w:tc>
+          <w:tcPr/>
+          <w:p>
+            <w:pPr>
+              <w:pStyle w:val="Compact"/>
+            </w:pPr>
+            <w:r>
+              <w:t xml:space="preserve">AI speeds up the process, reduces bias in language, and ensures consistency across positions</w:t>
+            </w:r>
+          </w:p>
+        </w:tc>
+      </w:tr>
+      <w:tr>
+        <w:tc>
+          <w:tcPr/>
+          <w:p>
+            <w:pPr>
+              <w:pStyle w:val="Compact"/>
+            </w:pPr>
+            <w:r>
+              <w:t xml:space="preserve">2</w:t>
+            </w:r>
+          </w:p>
+        </w:tc>
+        <w:tc>
+          <w:tcPr/>
+          <w:p>
+            <w:pPr>
+              <w:pStyle w:val="Compact"/>
+            </w:pPr>
+            <w:r>
+              <w:t xml:space="preserve">Should job postings drop degree requirements and focus on skills instead?</w:t>
+            </w:r>
+          </w:p>
+        </w:tc>
+        <w:tc>
+          <w:tcPr/>
+          <w:p>
+            <w:pPr>
+              <w:pStyle w:val="Compact"/>
+            </w:pPr>
+            <w:r>
+              <w:t xml:space="preserve">Skills-based hiring opens doors for qualified candidates without degrees and reduces inequality</w:t>
+            </w:r>
+          </w:p>
+        </w:tc>
+        <w:tc>
+          <w:tcPr/>
+          <w:p>
+            <w:pPr>
+              <w:pStyle w:val="Compact"/>
+            </w:pPr>
+            <w:r>
+              <w:t xml:space="preserve">Degrees signal discipline and foundational knowledge; removing them makes screening harder</w:t>
+            </w:r>
+          </w:p>
+        </w:tc>
+      </w:tr>
+      <w:tr>
+        <w:tc>
+          <w:tcPr/>
+          <w:p>
+            <w:pPr>
+              <w:pStyle w:val="Compact"/>
+            </w:pPr>
+            <w:r>
+              <w:t xml:space="preserve">3</w:t>
+            </w:r>
+          </w:p>
+        </w:tc>
+        <w:tc>
+          <w:tcPr/>
+          <w:p>
+            <w:pPr>
+              <w:pStyle w:val="Compact"/>
+            </w:pPr>
+            <w:r>
+              <w:t xml:space="preserve">Should salary ranges in job postings be narrow and specific or wide and flexible?</w:t>
+            </w:r>
+          </w:p>
+        </w:tc>
+        <w:tc>
+          <w:tcPr/>
+          <w:p>
+            <w:pPr>
+              <w:pStyle w:val="Compact"/>
+            </w:pPr>
+            <w:r>
+              <w:t xml:space="preserve">Narrow ranges set clear expectations, reduce pay gaps, and build trust with candidates</w:t>
+            </w:r>
+          </w:p>
+        </w:tc>
+        <w:tc>
+          <w:tcPr/>
+          <w:p>
+            <w:pPr>
+              <w:pStyle w:val="Compact"/>
+            </w:pPr>
+            <w:r>
+              <w:t xml:space="preserve">Wide ranges give companies room to adjust for experience, skills, and market conditions</w:t>
+            </w:r>
+          </w:p>
+        </w:tc>
+      </w:tr>
+      <w:tr>
+        <w:tc>
+          <w:tcPr/>
+          <w:p>
+            <w:pPr>
+              <w:pStyle w:val="Compact"/>
+            </w:pPr>
+            <w:r>
+              <w:t xml:space="preserve">4</w:t>
+            </w:r>
+          </w:p>
+        </w:tc>
+        <w:tc>
+          <w:tcPr/>
+          <w:p>
+            <w:pPr>
+              <w:pStyle w:val="Compact"/>
+            </w:pPr>
+            <w:r>
+              <w:t xml:space="preserve">Should</w:t>
+            </w:r>
+            <w:r>
+              <w:t xml:space="preserve"> </w:t>
+            </w:r>
+            <w:r>
+              <w:t xml:space="preserve">“culture fit”</w:t>
+            </w:r>
+            <w:r>
+              <w:t xml:space="preserve"> </w:t>
+            </w:r>
+            <w:r>
+              <w:t xml:space="preserve">be used as a criterion in job analysis and hiring?</w:t>
+            </w:r>
+          </w:p>
+        </w:tc>
+        <w:tc>
+          <w:tcPr/>
+          <w:p>
+            <w:pPr>
+              <w:pStyle w:val="Compact"/>
+            </w:pPr>
+            <w:r>
+              <w:t xml:space="preserve">Culture fit is subjective and can lead to discrimination against diverse candidates</w:t>
+            </w:r>
+          </w:p>
+        </w:tc>
+        <w:tc>
+          <w:tcPr/>
+          <w:p>
+            <w:pPr>
+              <w:pStyle w:val="Compact"/>
+            </w:pPr>
+            <w:r>
+              <w:t xml:space="preserve">Hiring for culture fit improves teamwork, retention, and overall job satisfaction</w:t>
+            </w:r>
+          </w:p>
+        </w:tc>
+      </w:tr>
+      <w:tr>
+        <w:tc>
+          <w:tcPr/>
+          <w:p>
+            <w:pPr>
+              <w:pStyle w:val="Compact"/>
+            </w:pPr>
+            <w:r>
+              <w:t xml:space="preserve">5</w:t>
+            </w:r>
+          </w:p>
+        </w:tc>
+        <w:tc>
+          <w:tcPr/>
+          <w:p>
+            <w:pPr>
+              <w:pStyle w:val="Compact"/>
+            </w:pPr>
+            <w:r>
+              <w:t xml:space="preserve">Should remote/hybrid work options be a permanent part of every job description?</w:t>
+            </w:r>
+          </w:p>
+        </w:tc>
+        <w:tc>
+          <w:tcPr/>
+          <w:p>
+            <w:pPr>
+              <w:pStyle w:val="Compact"/>
+            </w:pPr>
+            <w:r>
+              <w:t xml:space="preserve">Flexibility is essential for work-life balance, and excluding it limits the talent pool</w:t>
+            </w:r>
+          </w:p>
+        </w:tc>
+        <w:tc>
+          <w:tcPr/>
+          <w:p>
+            <w:pPr>
+              <w:pStyle w:val="Compact"/>
+            </w:pPr>
+            <w:r>
+              <w:t xml:space="preserve">Not all roles suit remote work; companies need discretion to adjust arrangements as needed</w:t>
+            </w:r>
+          </w:p>
+        </w:tc>
+      </w:tr>
+      <w:tr>
+        <w:tc>
+          <w:tcPr/>
+          <w:p>
+            <w:pPr>
+              <w:pStyle w:val="Compact"/>
+            </w:pPr>
+            <w:r>
+              <w:t xml:space="preserve">6</w:t>
+            </w:r>
+          </w:p>
+        </w:tc>
+        <w:tc>
+          <w:tcPr/>
+          <w:p>
+            <w:pPr>
+              <w:pStyle w:val="Compact"/>
+            </w:pPr>
+            <w:r>
               <w:t xml:space="preserve">Should job descriptions be highly detailed or broad and flexible?</w:t>
             </w:r>
           </w:p>
@@ -971,248 +1213,18 @@
               <w:pStyle w:val="Compact"/>
             </w:pPr>
             <w:r>
-              <w:t xml:space="preserve">Detailed descriptions protect employees from scope creep and ensure fair workload</w:t>
-            </w:r>
-          </w:p>
-        </w:tc>
-        <w:tc>
-          <w:tcPr/>
-          <w:p>
-            <w:pPr>
-              <w:pStyle w:val="Compact"/>
-            </w:pPr>
-            <w:r>
-              <w:t xml:space="preserve">Flexible descriptions allow adaptation and encourage employee initiative</w:t>
-            </w:r>
-          </w:p>
-        </w:tc>
-      </w:tr>
-      <w:tr>
-        <w:tc>
-          <w:tcPr/>
-          <w:p>
-            <w:pPr>
-              <w:pStyle w:val="Compact"/>
-            </w:pPr>
-            <w:r>
-              <w:t xml:space="preserve">2</w:t>
-            </w:r>
-          </w:p>
-        </w:tc>
-        <w:tc>
-          <w:tcPr/>
-          <w:p>
-            <w:pPr>
-              <w:pStyle w:val="Compact"/>
-            </w:pPr>
-            <w:r>
-              <w:t xml:space="preserve">Should companies rely more on gig workers instead of full-time employees?</w:t>
-            </w:r>
-          </w:p>
-        </w:tc>
-        <w:tc>
-          <w:tcPr/>
-          <w:p>
-            <w:pPr>
-              <w:pStyle w:val="Compact"/>
-            </w:pPr>
-            <w:r>
-              <w:t xml:space="preserve">Gig work lacks job security, benefits, and career development opportunities</w:t>
-            </w:r>
-          </w:p>
-        </w:tc>
-        <w:tc>
-          <w:tcPr/>
-          <w:p>
-            <w:pPr>
-              <w:pStyle w:val="Compact"/>
-            </w:pPr>
-            <w:r>
-              <w:t xml:space="preserve">Gig workers provide flexibility, reduce costs, and allow scaling as needed</w:t>
-            </w:r>
-          </w:p>
-        </w:tc>
-      </w:tr>
-      <w:tr>
-        <w:tc>
-          <w:tcPr/>
-          <w:p>
-            <w:pPr>
-              <w:pStyle w:val="Compact"/>
-            </w:pPr>
-            <w:r>
-              <w:t xml:space="preserve">3</w:t>
-            </w:r>
-          </w:p>
-        </w:tc>
-        <w:tc>
-          <w:tcPr/>
-          <w:p>
-            <w:pPr>
-              <w:pStyle w:val="Compact"/>
-            </w:pPr>
-            <w:r>
-              <w:t xml:space="preserve">Should employees be required to work mandatory overtime during busy periods?</w:t>
-            </w:r>
-          </w:p>
-        </w:tc>
-        <w:tc>
-          <w:tcPr/>
-          <w:p>
-            <w:pPr>
-              <w:pStyle w:val="Compact"/>
-            </w:pPr>
-            <w:r>
-              <w:t xml:space="preserve">Mandatory overtime harms work-life balance and leads to burnout</w:t>
-            </w:r>
-          </w:p>
-        </w:tc>
-        <w:tc>
-          <w:tcPr/>
-          <w:p>
-            <w:pPr>
-              <w:pStyle w:val="Compact"/>
-            </w:pPr>
-            <w:r>
-              <w:t xml:space="preserve">Overtime is necessary to meet business demands and can benefit employees financially</w:t>
-            </w:r>
-          </w:p>
-        </w:tc>
-      </w:tr>
-      <w:tr>
-        <w:tc>
-          <w:tcPr/>
-          <w:p>
-            <w:pPr>
-              <w:pStyle w:val="Compact"/>
-            </w:pPr>
-            <w:r>
-              <w:t xml:space="preserve">4</w:t>
-            </w:r>
-          </w:p>
-        </w:tc>
-        <w:tc>
-          <w:tcPr/>
-          <w:p>
-            <w:pPr>
-              <w:pStyle w:val="Compact"/>
-            </w:pPr>
-            <w:r>
-              <w:t xml:space="preserve">Should companies implement job rotation programs for all employees?</w:t>
-            </w:r>
-          </w:p>
-        </w:tc>
-        <w:tc>
-          <w:tcPr/>
-          <w:p>
-            <w:pPr>
-              <w:pStyle w:val="Compact"/>
-            </w:pPr>
-            <w:r>
-              <w:t xml:space="preserve">Job rotation provides skill development and prevents monotony</w:t>
-            </w:r>
-          </w:p>
-        </w:tc>
-        <w:tc>
-          <w:tcPr/>
-          <w:p>
-            <w:pPr>
-              <w:pStyle w:val="Compact"/>
-            </w:pPr>
-            <w:r>
-              <w:t xml:space="preserve">Job rotation disrupts productivity and may not suit all roles</w:t>
-            </w:r>
-          </w:p>
-        </w:tc>
-      </w:tr>
-      <w:tr>
-        <w:tc>
-          <w:tcPr/>
-          <w:p>
-            <w:pPr>
-              <w:pStyle w:val="Compact"/>
-            </w:pPr>
-            <w:r>
-              <w:t xml:space="preserve">5</w:t>
-            </w:r>
-          </w:p>
-        </w:tc>
-        <w:tc>
-          <w:tcPr/>
-          <w:p>
-            <w:pPr>
-              <w:pStyle w:val="Compact"/>
-            </w:pPr>
-            <w:r>
-              <w:t xml:space="preserve">Should companies allow job sharing arrangements?</w:t>
-            </w:r>
-          </w:p>
-        </w:tc>
-        <w:tc>
-          <w:tcPr/>
-          <w:p>
-            <w:pPr>
-              <w:pStyle w:val="Compact"/>
-            </w:pPr>
-            <w:r>
-              <w:t xml:space="preserve">Job sharing supports work-life balance and retains valuable employees</w:t>
-            </w:r>
-          </w:p>
-        </w:tc>
-        <w:tc>
-          <w:tcPr/>
-          <w:p>
-            <w:pPr>
-              <w:pStyle w:val="Compact"/>
-            </w:pPr>
-            <w:r>
-              <w:t xml:space="preserve">Job sharing complicates coordination and may reduce accountability</w:t>
-            </w:r>
-          </w:p>
-        </w:tc>
-      </w:tr>
-      <w:tr>
-        <w:tc>
-          <w:tcPr/>
-          <w:p>
-            <w:pPr>
-              <w:pStyle w:val="Compact"/>
-            </w:pPr>
-            <w:r>
-              <w:t xml:space="preserve">6</w:t>
-            </w:r>
-          </w:p>
-        </w:tc>
-        <w:tc>
-          <w:tcPr/>
-          <w:p>
-            <w:pPr>
-              <w:pStyle w:val="Compact"/>
-            </w:pPr>
-            <w:r>
-              <w:t xml:space="preserve">Should all listed job requirements be strictly enforced during hiring?</w:t>
-            </w:r>
-          </w:p>
-        </w:tc>
-        <w:tc>
-          <w:tcPr/>
-          <w:p>
-            <w:pPr>
-              <w:pStyle w:val="Compact"/>
-            </w:pPr>
-            <w:r>
-              <w:t xml:space="preserve">Strict requirements may exclude qualified candidates with transferable skills</w:t>
-            </w:r>
-          </w:p>
-        </w:tc>
-        <w:tc>
-          <w:tcPr/>
-          <w:p>
-            <w:pPr>
-              <w:pStyle w:val="Compact"/>
-            </w:pPr>
-            <w:r>
-              <w:t xml:space="preserve">Requirements ensure candidates can perform essential job functions</w:t>
+              <w:t xml:space="preserve">Detailed descriptions protect employees from scope creep and ensure fair workload expectations</w:t>
+            </w:r>
+          </w:p>
+        </w:tc>
+        <w:tc>
+          <w:tcPr/>
+          <w:p>
+            <w:pPr>
+              <w:pStyle w:val="Compact"/>
+            </w:pPr>
+            <w:r>
+              <w:t xml:space="preserve">Flexible descriptions allow adaptation to changing needs and encourage employee initiative</w:t>
             </w:r>
           </w:p>
         </w:tc>

</xml_diff>